<commit_message>
clasificacion, mecanica, genero, plataforma y animacion
</commit_message>
<xml_diff>
--- a/capitulo1.docx
+++ b/capitulo1.docx
@@ -525,7 +525,39 @@
           <w:rFonts w:ascii="Arial" w:eastAsia="Times New Roman" w:hAnsi="Arial" w:cs="Arial"/>
           <w:szCs w:val="24"/>
         </w:rPr>
-        <w:t>Actualmente contamos con motores para el desarrollo de videojuegos como Unreal Engine y Unity que nos dan la posibilidad de trabajar con estas herramientas de forma gratuita.</w:t>
+        <w:t xml:space="preserve">Actualmente contamos con motores para el desarrollo de videojuegos como </w:t>
+      </w:r>
+      <w:proofErr w:type="spellStart"/>
+      <w:r>
+        <w:rPr>
+          <w:rFonts w:ascii="Arial" w:eastAsia="Times New Roman" w:hAnsi="Arial" w:cs="Arial"/>
+          <w:szCs w:val="24"/>
+        </w:rPr>
+        <w:t>Unreal</w:t>
+      </w:r>
+      <w:proofErr w:type="spellEnd"/>
+      <w:r>
+        <w:rPr>
+          <w:rFonts w:ascii="Arial" w:eastAsia="Times New Roman" w:hAnsi="Arial" w:cs="Arial"/>
+          <w:szCs w:val="24"/>
+        </w:rPr>
+        <w:t xml:space="preserve"> </w:t>
+      </w:r>
+      <w:proofErr w:type="spellStart"/>
+      <w:r>
+        <w:rPr>
+          <w:rFonts w:ascii="Arial" w:eastAsia="Times New Roman" w:hAnsi="Arial" w:cs="Arial"/>
+          <w:szCs w:val="24"/>
+        </w:rPr>
+        <w:t>Engine</w:t>
+      </w:r>
+      <w:proofErr w:type="spellEnd"/>
+      <w:r>
+        <w:rPr>
+          <w:rFonts w:ascii="Arial" w:eastAsia="Times New Roman" w:hAnsi="Arial" w:cs="Arial"/>
+          <w:szCs w:val="24"/>
+        </w:rPr>
+        <w:t xml:space="preserve"> y Unity que nos dan la posibilidad de trabajar con estas herramientas de forma gratuita.</w:t>
       </w:r>
     </w:p>
     <w:p>
@@ -1297,7 +1329,7 @@
     </w:p>
     <w:p>
       <w:pPr>
-        <w:pStyle w:val="ListParagraph"/>
+        <w:pStyle w:val="Prrafodelista"/>
         <w:numPr>
           <w:ilvl w:val="0"/>
           <w:numId w:val="1"/>
@@ -1336,7 +1368,7 @@
     </w:p>
     <w:p>
       <w:pPr>
-        <w:pStyle w:val="ListParagraph"/>
+        <w:pStyle w:val="Prrafodelista"/>
         <w:numPr>
           <w:ilvl w:val="0"/>
           <w:numId w:val="1"/>
@@ -1361,7 +1393,7 @@
     </w:p>
     <w:p>
       <w:pPr>
-        <w:pStyle w:val="ListParagraph"/>
+        <w:pStyle w:val="Prrafodelista"/>
         <w:numPr>
           <w:ilvl w:val="0"/>
           <w:numId w:val="1"/>
@@ -1386,7 +1418,7 @@
     </w:p>
     <w:p>
       <w:pPr>
-        <w:pStyle w:val="ListParagraph"/>
+        <w:pStyle w:val="Prrafodelista"/>
         <w:numPr>
           <w:ilvl w:val="0"/>
           <w:numId w:val="1"/>
@@ -1411,7 +1443,7 @@
     </w:p>
     <w:p>
       <w:pPr>
-        <w:pStyle w:val="ListParagraph"/>
+        <w:pStyle w:val="Prrafodelista"/>
         <w:numPr>
           <w:ilvl w:val="0"/>
           <w:numId w:val="1"/>
@@ -1436,7 +1468,7 @@
     </w:p>
     <w:p>
       <w:pPr>
-        <w:pStyle w:val="ListParagraph"/>
+        <w:pStyle w:val="Prrafodelista"/>
         <w:numPr>
           <w:ilvl w:val="0"/>
           <w:numId w:val="1"/>
@@ -1461,7 +1493,7 @@
     </w:p>
     <w:p>
       <w:pPr>
-        <w:pStyle w:val="ListParagraph"/>
+        <w:pStyle w:val="Prrafodelista"/>
         <w:tabs>
           <w:tab w:val="left" w:pos="8647"/>
         </w:tabs>
@@ -1648,8 +1680,17 @@
           <w:rFonts w:ascii="Arial" w:eastAsia="Times New Roman" w:hAnsi="Arial" w:cs="Arial"/>
           <w:szCs w:val="24"/>
         </w:rPr>
-        <w:t>Visual Studio Code</w:t>
-      </w:r>
+        <w:t xml:space="preserve">Visual Studio </w:t>
+      </w:r>
+      <w:proofErr w:type="spellStart"/>
+      <w:r>
+        <w:rPr>
+          <w:rFonts w:ascii="Arial" w:eastAsia="Times New Roman" w:hAnsi="Arial" w:cs="Arial"/>
+          <w:szCs w:val="24"/>
+        </w:rPr>
+        <w:t>Code</w:t>
+      </w:r>
+      <w:proofErr w:type="spellEnd"/>
       <w:r>
         <w:rPr>
           <w:rFonts w:ascii="Arial" w:eastAsia="Times New Roman" w:hAnsi="Arial" w:cs="Arial"/>
@@ -1671,8 +1712,17 @@
           <w:rFonts w:ascii="Arial" w:hAnsi="Arial" w:cs="Arial"/>
           <w:lang w:val="es-419"/>
         </w:rPr>
-        <w:t>Adobe Ilustrator</w:t>
-      </w:r>
+        <w:t xml:space="preserve">Adobe </w:t>
+      </w:r>
+      <w:proofErr w:type="spellStart"/>
+      <w:r>
+        <w:rPr>
+          <w:rFonts w:ascii="Arial" w:hAnsi="Arial" w:cs="Arial"/>
+          <w:lang w:val="es-419"/>
+        </w:rPr>
+        <w:t>Ilustrator</w:t>
+      </w:r>
+      <w:proofErr w:type="spellEnd"/>
     </w:p>
     <w:p>
       <w:pPr>
@@ -2807,7 +2857,7 @@
     </w:p>
     <w:p>
       <w:pPr>
-        <w:pStyle w:val="ListParagraph"/>
+        <w:pStyle w:val="Prrafodelista"/>
         <w:numPr>
           <w:ilvl w:val="0"/>
           <w:numId w:val="4"/>
@@ -2839,12 +2889,22 @@
           <w:sz w:val="24"/>
           <w:szCs w:val="28"/>
         </w:rPr>
-        <w:t>: Starling</w:t>
-      </w:r>
-    </w:p>
-    <w:p>
-      <w:pPr>
-        <w:pStyle w:val="ListParagraph"/>
+        <w:t xml:space="preserve">: </w:t>
+      </w:r>
+      <w:proofErr w:type="spellStart"/>
+      <w:r>
+        <w:rPr>
+          <w:rFonts w:ascii="Arial" w:eastAsia="Times New Roman" w:hAnsi="Arial" w:cs="Arial"/>
+          <w:sz w:val="24"/>
+          <w:szCs w:val="28"/>
+        </w:rPr>
+        <w:t>Starling</w:t>
+      </w:r>
+      <w:proofErr w:type="spellEnd"/>
+    </w:p>
+    <w:p>
+      <w:pPr>
+        <w:pStyle w:val="Prrafodelista"/>
         <w:numPr>
           <w:ilvl w:val="0"/>
           <w:numId w:val="4"/>
@@ -2881,7 +2941,7 @@
     </w:p>
     <w:p>
       <w:pPr>
-        <w:pStyle w:val="ListParagraph"/>
+        <w:pStyle w:val="Prrafodelista"/>
         <w:numPr>
           <w:ilvl w:val="0"/>
           <w:numId w:val="4"/>
@@ -2918,7 +2978,7 @@
     </w:p>
     <w:p>
       <w:pPr>
-        <w:pStyle w:val="ListParagraph"/>
+        <w:pStyle w:val="Prrafodelista"/>
         <w:numPr>
           <w:ilvl w:val="0"/>
           <w:numId w:val="4"/>
@@ -2950,12 +3010,22 @@
           <w:sz w:val="24"/>
           <w:szCs w:val="28"/>
         </w:rPr>
-        <w:t>: Starling</w:t>
-      </w:r>
-    </w:p>
-    <w:p>
-      <w:pPr>
-        <w:pStyle w:val="ListParagraph"/>
+        <w:t xml:space="preserve">: </w:t>
+      </w:r>
+      <w:proofErr w:type="spellStart"/>
+      <w:r>
+        <w:rPr>
+          <w:rFonts w:ascii="Arial" w:eastAsia="Times New Roman" w:hAnsi="Arial" w:cs="Arial"/>
+          <w:sz w:val="24"/>
+          <w:szCs w:val="28"/>
+        </w:rPr>
+        <w:t>Starling</w:t>
+      </w:r>
+      <w:proofErr w:type="spellEnd"/>
+    </w:p>
+    <w:p>
+      <w:pPr>
+        <w:pStyle w:val="Prrafodelista"/>
         <w:numPr>
           <w:ilvl w:val="0"/>
           <w:numId w:val="4"/>
@@ -3072,6 +3142,7 @@
         </w:rPr>
         <w:t xml:space="preserve">Mientras más avance tendrás más obstáculos por esquivar, no dejes que seas detenido por ellos. </w:t>
       </w:r>
+      <w:proofErr w:type="gramStart"/>
       <w:r>
         <w:rPr>
           <w:rFonts w:ascii="Arial" w:eastAsia="Times New Roman" w:hAnsi="Arial" w:cs="Arial"/>
@@ -3088,6 +3159,7 @@
         </w:rPr>
         <w:t>ombates aéreos!</w:t>
       </w:r>
+      <w:proofErr w:type="gramEnd"/>
     </w:p>
     <w:p>
       <w:pPr>
@@ -3250,6 +3322,14 @@
           <w:szCs w:val="28"/>
         </w:rPr>
         <w:t>Sin storyboard</w:t>
+      </w:r>
+      <w:r>
+        <w:rPr>
+          <w:rFonts w:ascii="Arial" w:eastAsia="Times New Roman" w:hAnsi="Arial" w:cs="Arial"/>
+          <w:sz w:val="24"/>
+          <w:szCs w:val="28"/>
+        </w:rPr>
+        <w:t>.</w:t>
       </w:r>
     </w:p>
     <w:p>
@@ -3370,7 +3450,7 @@
                         <w:txbxContent>
                           <w:p>
                             <w:pPr>
-                              <w:pStyle w:val="Caption"/>
+                              <w:pStyle w:val="Descripcin"/>
                               <w:rPr>
                                 <w:rFonts w:ascii="Times New Roman" w:eastAsia="Times New Roman" w:hAnsi="Times New Roman" w:cs="Times New Roman"/>
                                 <w:b/>
@@ -3412,7 +3492,7 @@
                   <w:txbxContent>
                     <w:p>
                       <w:pPr>
-                        <w:pStyle w:val="Caption"/>
+                        <w:pStyle w:val="Descripcin"/>
                         <w:rPr>
                           <w:rFonts w:ascii="Times New Roman" w:eastAsia="Times New Roman" w:hAnsi="Times New Roman" w:cs="Times New Roman"/>
                           <w:b/>
@@ -3543,7 +3623,7 @@
                         <w:txbxContent>
                           <w:p>
                             <w:pPr>
-                              <w:pStyle w:val="Caption"/>
+                              <w:pStyle w:val="Descripcin"/>
                               <w:rPr>
                                 <w:rFonts w:ascii="Times New Roman" w:eastAsia="Times New Roman" w:hAnsi="Times New Roman" w:cs="Times New Roman"/>
                                 <w:b/>
@@ -3600,7 +3680,7 @@
                   <w:txbxContent>
                     <w:p>
                       <w:pPr>
-                        <w:pStyle w:val="Caption"/>
+                        <w:pStyle w:val="Descripcin"/>
                         <w:rPr>
                           <w:rFonts w:ascii="Times New Roman" w:eastAsia="Times New Roman" w:hAnsi="Times New Roman" w:cs="Times New Roman"/>
                           <w:b/>
@@ -3849,7 +3929,7 @@
                         <w:txbxContent>
                           <w:p>
                             <w:pPr>
-                              <w:pStyle w:val="Caption"/>
+                              <w:pStyle w:val="Descripcin"/>
                               <w:rPr>
                                 <w:rFonts w:ascii="Times New Roman" w:eastAsia="Times New Roman" w:hAnsi="Times New Roman" w:cs="Times New Roman"/>
                                 <w:noProof/>
@@ -3885,7 +3965,7 @@
                   <w:txbxContent>
                     <w:p>
                       <w:pPr>
-                        <w:pStyle w:val="Caption"/>
+                        <w:pStyle w:val="Descripcin"/>
                         <w:rPr>
                           <w:rFonts w:ascii="Times New Roman" w:eastAsia="Times New Roman" w:hAnsi="Times New Roman" w:cs="Times New Roman"/>
                           <w:noProof/>
@@ -3951,7 +4031,7 @@
                         <w:txbxContent>
                           <w:p>
                             <w:pPr>
-                              <w:pStyle w:val="Caption"/>
+                              <w:pStyle w:val="Descripcin"/>
                               <w:rPr>
                                 <w:rFonts w:ascii="Times New Roman" w:eastAsia="Times New Roman" w:hAnsi="Times New Roman" w:cs="Times New Roman"/>
                                 <w:noProof/>
@@ -3987,7 +4067,7 @@
                   <w:txbxContent>
                     <w:p>
                       <w:pPr>
-                        <w:pStyle w:val="Caption"/>
+                        <w:pStyle w:val="Descripcin"/>
                         <w:rPr>
                           <w:rFonts w:ascii="Times New Roman" w:eastAsia="Times New Roman" w:hAnsi="Times New Roman" w:cs="Times New Roman"/>
                           <w:noProof/>
@@ -5601,13 +5681,13 @@
       <w:lang w:val="es-DO"/>
     </w:rPr>
   </w:style>
-  <w:style w:type="character" w:default="1" w:styleId="DefaultParagraphFont">
+  <w:style w:type="character" w:default="1" w:styleId="Fuentedeprrafopredeter">
     <w:name w:val="Default Paragraph Font"/>
     <w:uiPriority w:val="1"/>
     <w:semiHidden/>
     <w:unhideWhenUsed/>
   </w:style>
-  <w:style w:type="table" w:default="1" w:styleId="TableNormal">
+  <w:style w:type="table" w:default="1" w:styleId="Tablanormal">
     <w:name w:val="Normal Table"/>
     <w:uiPriority w:val="99"/>
     <w:semiHidden/>
@@ -5622,13 +5702,13 @@
       </w:tblCellMar>
     </w:tblPr>
   </w:style>
-  <w:style w:type="numbering" w:default="1" w:styleId="NoList">
+  <w:style w:type="numbering" w:default="1" w:styleId="Sinlista">
     <w:name w:val="No List"/>
     <w:uiPriority w:val="99"/>
     <w:semiHidden/>
     <w:unhideWhenUsed/>
   </w:style>
-  <w:style w:type="paragraph" w:styleId="ListParagraph">
+  <w:style w:type="paragraph" w:styleId="Prrafodelista">
     <w:name w:val="List Paragraph"/>
     <w:basedOn w:val="Normal"/>
     <w:uiPriority w:val="34"/>
@@ -5639,7 +5719,7 @@
       <w:contextualSpacing/>
     </w:pPr>
   </w:style>
-  <w:style w:type="paragraph" w:styleId="Caption">
+  <w:style w:type="paragraph" w:styleId="Descripcin">
     <w:name w:val="caption"/>
     <w:basedOn w:val="Normal"/>
     <w:next w:val="Normal"/>

</xml_diff>